<commit_message>
finance lesson 4 final v2.1
finance lesson 4 final v2.1
</commit_message>
<xml_diff>
--- a/15finance/loans/task02 answers.docx
+++ b/15finance/loans/task02 answers.docx
@@ -206,7 +206,7 @@
                           </pic:cNvPicPr>
                         </pic:nvPicPr>
                         <pic:blipFill>
-                          <a:blip r:embed="rId7" cstate="print"/>
+                          <a:blip r:embed="rId7" cstate="email"/>
                           <a:srcRect/>
                           <a:stretch>
                             <a:fillRect/>
@@ -290,8 +290,8 @@
                           </pic:cNvPicPr>
                         </pic:nvPicPr>
                         <pic:blipFill>
-                          <a:blip r:embed="rId9" cstate="print"/>
-                          <a:srcRect t="30040" r="91379" b="61151"/>
+                          <a:blip r:embed="rId9" cstate="email"/>
+                          <a:srcRect/>
                           <a:stretch>
                             <a:fillRect/>
                           </a:stretch>
@@ -394,8 +394,8 @@
                           </pic:cNvPicPr>
                         </pic:nvPicPr>
                         <pic:blipFill>
-                          <a:blip r:embed="rId11" cstate="print"/>
-                          <a:srcRect l="662" t="24622" r="88140" b="62600"/>
+                          <a:blip r:embed="rId11" cstate="email"/>
+                          <a:srcRect/>
                           <a:stretch>
                             <a:fillRect/>
                           </a:stretch>

</xml_diff>